<commit_message>
removed business cards, added project ideas
</commit_message>
<xml_diff>
--- a/Milestone1/letterhead__email_signature.docx
+++ b/Milestone1/letterhead__email_signature.docx
@@ -10,6 +10,86 @@
           <w:b/>
         </w:rPr>
       </w:pPr>
+      <w:r>
+        <w:rPr>
+          <w:b/>
+          <w:noProof/>
+        </w:rPr>
+        <w:drawing>
+          <wp:anchor distT="0" distB="0" distL="114300" distR="114300" simplePos="0" relativeHeight="251667456" behindDoc="0" locked="0" layoutInCell="1" allowOverlap="1" wp14:anchorId="1E2608E2" wp14:editId="2EE5C5EF">
+            <wp:simplePos x="0" y="0"/>
+            <wp:positionH relativeFrom="page">
+              <wp:align>left</wp:align>
+            </wp:positionH>
+            <wp:positionV relativeFrom="paragraph">
+              <wp:posOffset>0</wp:posOffset>
+            </wp:positionV>
+            <wp:extent cx="1625600" cy="914400"/>
+            <wp:effectExtent l="0" t="0" r="0" b="0"/>
+            <wp:wrapThrough wrapText="bothSides">
+              <wp:wrapPolygon edited="0">
+                <wp:start x="10378" y="0"/>
+                <wp:lineTo x="6834" y="1800"/>
+                <wp:lineTo x="5569" y="4050"/>
+                <wp:lineTo x="5569" y="19800"/>
+                <wp:lineTo x="6328" y="20250"/>
+                <wp:lineTo x="12909" y="21150"/>
+                <wp:lineTo x="13922" y="21150"/>
+                <wp:lineTo x="15441" y="19800"/>
+                <wp:lineTo x="15441" y="15300"/>
+                <wp:lineTo x="14175" y="14850"/>
+                <wp:lineTo x="14681" y="14850"/>
+                <wp:lineTo x="16200" y="9450"/>
+                <wp:lineTo x="16200" y="7200"/>
+                <wp:lineTo x="12656" y="1350"/>
+                <wp:lineTo x="11391" y="0"/>
+                <wp:lineTo x="10378" y="0"/>
+              </wp:wrapPolygon>
+            </wp:wrapThrough>
+            <wp:docPr id="2" name="Picture 2" descr="A picture containing diagram&#10;&#10;Description automatically generated"/>
+            <wp:cNvGraphicFramePr>
+              <a:graphicFrameLocks xmlns:a="http://schemas.openxmlformats.org/drawingml/2006/main" noChangeAspect="1"/>
+            </wp:cNvGraphicFramePr>
+            <a:graphic xmlns:a="http://schemas.openxmlformats.org/drawingml/2006/main">
+              <a:graphicData uri="http://schemas.openxmlformats.org/drawingml/2006/picture">
+                <pic:pic xmlns:pic="http://schemas.openxmlformats.org/drawingml/2006/picture">
+                  <pic:nvPicPr>
+                    <pic:cNvPr id="2" name="Picture 2" descr="A picture containing diagram&#10;&#10;Description automatically generated"/>
+                    <pic:cNvPicPr/>
+                  </pic:nvPicPr>
+                  <pic:blipFill>
+                    <a:blip r:embed="rId6" cstate="print">
+                      <a:extLst>
+                        <a:ext uri="{28A0092B-C50C-407E-A947-70E740481C1C}">
+                          <a14:useLocalDpi xmlns:a14="http://schemas.microsoft.com/office/drawing/2010/main" val="0"/>
+                        </a:ext>
+                      </a:extLst>
+                    </a:blip>
+                    <a:stretch>
+                      <a:fillRect/>
+                    </a:stretch>
+                  </pic:blipFill>
+                  <pic:spPr>
+                    <a:xfrm>
+                      <a:off x="0" y="0"/>
+                      <a:ext cx="1625600" cy="914400"/>
+                    </a:xfrm>
+                    <a:prstGeom prst="rect">
+                      <a:avLst/>
+                    </a:prstGeom>
+                  </pic:spPr>
+                </pic:pic>
+              </a:graphicData>
+            </a:graphic>
+            <wp14:sizeRelH relativeFrom="margin">
+              <wp14:pctWidth>0</wp14:pctWidth>
+            </wp14:sizeRelH>
+            <wp14:sizeRelV relativeFrom="margin">
+              <wp14:pctHeight>0</wp14:pctHeight>
+            </wp14:sizeRelV>
+          </wp:anchor>
+        </w:drawing>
+      </w:r>
       <w:r>
         <w:rPr>
           <w:b/>
@@ -18,7 +98,7 @@
         <mc:AlternateContent>
           <mc:Choice Requires="wps">
             <w:drawing>
-              <wp:anchor distT="45720" distB="45720" distL="114300" distR="114300" simplePos="0" relativeHeight="251659264" behindDoc="0" locked="0" layoutInCell="1" allowOverlap="1" wp14:anchorId="220D2082" wp14:editId="0D69676D">
+              <wp:anchor distT="45720" distB="45720" distL="114300" distR="114300" simplePos="0" relativeHeight="251659264" behindDoc="0" locked="0" layoutInCell="1" allowOverlap="1" wp14:anchorId="220D2082" wp14:editId="361F5F45">
                 <wp:simplePos x="0" y="0"/>
                 <wp:positionH relativeFrom="margin">
                   <wp:posOffset>742950</wp:posOffset>
@@ -145,80 +225,13 @@
       </w:r>
       <w:r>
         <w:rPr>
-          <w:noProof/>
-        </w:rPr>
-        <w:drawing>
-          <wp:anchor distT="0" distB="0" distL="114300" distR="114300" simplePos="0" relativeHeight="251664384" behindDoc="1" locked="0" layoutInCell="1" allowOverlap="1" wp14:anchorId="78D86AF3" wp14:editId="224D17DE">
-            <wp:simplePos x="0" y="0"/>
-            <wp:positionH relativeFrom="column">
-              <wp:posOffset>-125095</wp:posOffset>
-            </wp:positionH>
-            <wp:positionV relativeFrom="paragraph">
-              <wp:posOffset>-247650</wp:posOffset>
-            </wp:positionV>
-            <wp:extent cx="963295" cy="923925"/>
-            <wp:effectExtent l="0" t="0" r="8255" b="9525"/>
-            <wp:wrapNone/>
-            <wp:docPr id="4" name="Picture 4"/>
-            <wp:cNvGraphicFramePr>
-              <a:graphicFrameLocks xmlns:a="http://schemas.openxmlformats.org/drawingml/2006/main" noChangeAspect="1"/>
-            </wp:cNvGraphicFramePr>
-            <a:graphic xmlns:a="http://schemas.openxmlformats.org/drawingml/2006/main">
-              <a:graphicData uri="http://schemas.openxmlformats.org/drawingml/2006/picture">
-                <pic:pic xmlns:pic="http://schemas.openxmlformats.org/drawingml/2006/picture">
-                  <pic:nvPicPr>
-                    <pic:cNvPr id="0" name="Picture 1"/>
-                    <pic:cNvPicPr>
-                      <a:picLocks noChangeAspect="1" noChangeArrowheads="1"/>
-                    </pic:cNvPicPr>
-                  </pic:nvPicPr>
-                  <pic:blipFill>
-                    <a:blip r:embed="rId6" cstate="print">
-                      <a:extLst>
-                        <a:ext uri="{28A0092B-C50C-407E-A947-70E740481C1C}">
-                          <a14:useLocalDpi xmlns:a14="http://schemas.microsoft.com/office/drawing/2010/main" val="0"/>
-                        </a:ext>
-                      </a:extLst>
-                    </a:blip>
-                    <a:srcRect/>
-                    <a:stretch>
-                      <a:fillRect/>
-                    </a:stretch>
-                  </pic:blipFill>
-                  <pic:spPr bwMode="auto">
-                    <a:xfrm>
-                      <a:off x="0" y="0"/>
-                      <a:ext cx="963295" cy="923925"/>
-                    </a:xfrm>
-                    <a:prstGeom prst="rect">
-                      <a:avLst/>
-                    </a:prstGeom>
-                    <a:noFill/>
-                    <a:ln>
-                      <a:noFill/>
-                    </a:ln>
-                  </pic:spPr>
-                </pic:pic>
-              </a:graphicData>
-            </a:graphic>
-            <wp14:sizeRelH relativeFrom="page">
-              <wp14:pctWidth>0</wp14:pctWidth>
-            </wp14:sizeRelH>
-            <wp14:sizeRelV relativeFrom="page">
-              <wp14:pctHeight>0</wp14:pctHeight>
-            </wp14:sizeRelV>
-          </wp:anchor>
-        </w:drawing>
-      </w:r>
-      <w:r>
-        <w:rPr>
           <w:b/>
           <w:noProof/>
         </w:rPr>
         <mc:AlternateContent>
           <mc:Choice Requires="wps">
             <w:drawing>
-              <wp:anchor distT="0" distB="0" distL="114300" distR="114300" simplePos="0" relativeHeight="251663360" behindDoc="0" locked="0" layoutInCell="1" allowOverlap="1" wp14:anchorId="2846E112" wp14:editId="42353599">
+              <wp:anchor distT="0" distB="0" distL="114300" distR="114300" simplePos="0" relativeHeight="251663360" behindDoc="0" locked="0" layoutInCell="1" allowOverlap="1" wp14:anchorId="2846E112" wp14:editId="02F209E9">
                 <wp:simplePos x="0" y="0"/>
                 <wp:positionH relativeFrom="column">
                   <wp:posOffset>802257</wp:posOffset>
@@ -273,7 +286,7 @@
           </mc:Choice>
           <mc:Fallback>
             <w:pict>
-              <v:line w14:anchorId="304B02AA" id="Straight Connector 3" o:spid="_x0000_s1026" style="position:absolute;flip:y;z-index:251663360;visibility:visible;mso-wrap-style:square;mso-width-percent:0;mso-height-percent:0;mso-wrap-distance-left:9pt;mso-wrap-distance-top:0;mso-wrap-distance-right:9pt;mso-wrap-distance-bottom:0;mso-position-horizontal:absolute;mso-position-horizontal-relative:text;mso-position-vertical:absolute;mso-position-vertical-relative:text;mso-width-percent:0;mso-height-percent:0;mso-width-relative:margin;mso-height-relative:margin" from="63.15pt,9.5pt" to="548.8pt,9.5pt" o:gfxdata="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" strokecolor="black [3200]" strokeweight=".5pt">
+              <v:line w14:anchorId="4570F154" id="Straight Connector 3" o:spid="_x0000_s1026" style="position:absolute;flip:y;z-index:251663360;visibility:visible;mso-wrap-style:square;mso-width-percent:0;mso-height-percent:0;mso-wrap-distance-left:9pt;mso-wrap-distance-top:0;mso-wrap-distance-right:9pt;mso-wrap-distance-bottom:0;mso-position-horizontal:absolute;mso-position-horizontal-relative:text;mso-position-vertical:absolute;mso-position-vertical-relative:text;mso-width-percent:0;mso-height-percent:0;mso-width-relative:margin;mso-height-relative:margin" from="63.15pt,9.5pt" to="548.8pt,9.5pt" o:gfxdata="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" strokecolor="black [3200]" strokeweight=".5pt">
                 <v:stroke joinstyle="miter"/>
               </v:line>
             </w:pict>
@@ -517,36 +530,6 @@
       <w:pPr>
         <w:pStyle w:val="NoSpacing"/>
       </w:pPr>
-    </w:p>
-    <w:p>
-      <w:pPr>
-        <w:pStyle w:val="NoSpacing"/>
-      </w:pPr>
-    </w:p>
-    <w:p>
-      <w:pPr>
-        <w:pStyle w:val="NoSpacing"/>
-      </w:pPr>
-    </w:p>
-    <w:p>
-      <w:pPr>
-        <w:pStyle w:val="NoSpacing"/>
-      </w:pPr>
-    </w:p>
-    <w:p>
-      <w:pPr>
-        <w:pStyle w:val="NoSpacing"/>
-      </w:pPr>
-    </w:p>
-    <w:p>
-      <w:pPr>
-        <w:pStyle w:val="NoSpacing"/>
-      </w:pPr>
-    </w:p>
-    <w:p>
-      <w:pPr>
-        <w:pStyle w:val="NoSpacing"/>
-      </w:pPr>
       <w:r>
         <w:t>Sincerely,</w:t>
       </w:r>
@@ -611,6 +594,54 @@
     <w:p>
       <w:pPr>
         <w:pStyle w:val="NoSpacing"/>
+        <w:pBdr>
+          <w:bottom w:val="double" w:sz="6" w:space="1" w:color="auto"/>
+        </w:pBdr>
+      </w:pPr>
+    </w:p>
+    <w:p>
+      <w:pPr>
+        <w:pStyle w:val="NoSpacing"/>
+        <w:pBdr>
+          <w:bottom w:val="double" w:sz="6" w:space="1" w:color="auto"/>
+        </w:pBdr>
+      </w:pPr>
+    </w:p>
+    <w:p>
+      <w:pPr>
+        <w:pStyle w:val="NoSpacing"/>
+        <w:pBdr>
+          <w:bottom w:val="double" w:sz="6" w:space="1" w:color="auto"/>
+        </w:pBdr>
+      </w:pPr>
+    </w:p>
+    <w:p>
+      <w:pPr>
+        <w:pStyle w:val="NoSpacing"/>
+        <w:pBdr>
+          <w:bottom w:val="double" w:sz="6" w:space="1" w:color="auto"/>
+        </w:pBdr>
+      </w:pPr>
+    </w:p>
+    <w:p>
+      <w:pPr>
+        <w:pStyle w:val="NoSpacing"/>
+        <w:pBdr>
+          <w:bottom w:val="double" w:sz="6" w:space="1" w:color="auto"/>
+        </w:pBdr>
+      </w:pPr>
+    </w:p>
+    <w:p>
+      <w:pPr>
+        <w:pStyle w:val="NoSpacing"/>
+        <w:pBdr>
+          <w:bottom w:val="double" w:sz="6" w:space="1" w:color="auto"/>
+        </w:pBdr>
+      </w:pPr>
+    </w:p>
+    <w:p>
+      <w:pPr>
+        <w:pStyle w:val="NoSpacing"/>
         <w:jc w:val="center"/>
       </w:pPr>
       <w:r>
@@ -628,22 +659,121 @@
         <w:pStyle w:val="NoSpacing"/>
       </w:pPr>
       <w:r>
+        <w:t>Thank you,</w:t>
+      </w:r>
+    </w:p>
+    <w:p>
+      <w:pPr>
+        <w:pStyle w:val="NoSpacing"/>
+      </w:pPr>
+      <w:r>
+        <w:t xml:space="preserve">FirstName </w:t>
+      </w:r>
+      <w:proofErr w:type="spellStart"/>
+      <w:r>
+        <w:t>LastName</w:t>
+      </w:r>
+      <w:proofErr w:type="spellEnd"/>
+    </w:p>
+    <w:p>
+      <w:pPr>
+        <w:pStyle w:val="NoSpacing"/>
+      </w:pPr>
+      <w:r>
+        <w:t>Job Title</w:t>
+      </w:r>
+    </w:p>
+    <w:p>
+      <w:pPr>
+        <w:pStyle w:val="NoSpacing"/>
+      </w:pPr>
+    </w:p>
+    <w:p>
+      <w:pPr>
+        <w:pStyle w:val="NoSpacing"/>
+      </w:pPr>
+      <w:r>
+        <w:t>Western Oregon University</w:t>
+      </w:r>
+    </w:p>
+    <w:p>
+      <w:pPr>
+        <w:pStyle w:val="NoSpacing"/>
+      </w:pPr>
+      <w:r>
+        <w:t>345 Monmouth Ave N</w:t>
+      </w:r>
+    </w:p>
+    <w:p>
+      <w:pPr>
+        <w:pStyle w:val="NoSpacing"/>
+      </w:pPr>
+      <w:r>
+        <w:t>Monmouth, OR 97361</w:t>
+      </w:r>
+    </w:p>
+    <w:p>
+      <w:pPr>
+        <w:pStyle w:val="NoSpacing"/>
+      </w:pPr>
+      <w:hyperlink r:id="rId7" w:history="1">
+        <w:r>
+          <w:rPr>
+            <w:rStyle w:val="Hyperlink"/>
+          </w:rPr>
+          <w:t>www.wou.edu</w:t>
+        </w:r>
+      </w:hyperlink>
+    </w:p>
+    <w:p>
+      <w:pPr>
+        <w:pStyle w:val="NoSpacing"/>
+      </w:pPr>
+      <w:r>
+        <w:t>T: (555) 555-5555</w:t>
+      </w:r>
+    </w:p>
+    <w:p>
+      <w:pPr>
+        <w:pStyle w:val="NoSpacing"/>
+      </w:pPr>
+      <w:r>
         <w:rPr>
+          <w:b/>
           <w:noProof/>
         </w:rPr>
         <w:drawing>
-          <wp:anchor distT="0" distB="0" distL="114300" distR="114300" simplePos="0" relativeHeight="251666432" behindDoc="1" locked="0" layoutInCell="1" allowOverlap="1" wp14:anchorId="70AB1FCC" wp14:editId="45C84DEB">
+          <wp:anchor distT="0" distB="0" distL="114300" distR="114300" simplePos="0" relativeHeight="251669504" behindDoc="0" locked="0" layoutInCell="1" allowOverlap="1" wp14:anchorId="31FBC117" wp14:editId="32F376CF">
             <wp:simplePos x="0" y="0"/>
             <wp:positionH relativeFrom="margin">
               <wp:align>left</wp:align>
             </wp:positionH>
             <wp:positionV relativeFrom="paragraph">
-              <wp:posOffset>168276</wp:posOffset>
+              <wp:posOffset>83185</wp:posOffset>
             </wp:positionV>
-            <wp:extent cx="581025" cy="557278"/>
-            <wp:effectExtent l="0" t="0" r="0" b="0"/>
-            <wp:wrapNone/>
-            <wp:docPr id="1" name="Picture 1"/>
+            <wp:extent cx="1607820" cy="904875"/>
+            <wp:effectExtent l="0" t="0" r="0" b="9525"/>
+            <wp:wrapThrough wrapText="bothSides">
+              <wp:wrapPolygon edited="0">
+                <wp:start x="10237" y="0"/>
+                <wp:lineTo x="7166" y="1819"/>
+                <wp:lineTo x="5630" y="4093"/>
+                <wp:lineTo x="5374" y="8185"/>
+                <wp:lineTo x="5374" y="20008"/>
+                <wp:lineTo x="6142" y="20463"/>
+                <wp:lineTo x="12796" y="21373"/>
+                <wp:lineTo x="13820" y="21373"/>
+                <wp:lineTo x="15611" y="20008"/>
+                <wp:lineTo x="15611" y="15461"/>
+                <wp:lineTo x="14844" y="15006"/>
+                <wp:lineTo x="16379" y="9549"/>
+                <wp:lineTo x="16635" y="6821"/>
+                <wp:lineTo x="13052" y="1819"/>
+                <wp:lineTo x="11261" y="0"/>
+                <wp:lineTo x="10237" y="0"/>
+              </wp:wrapPolygon>
+            </wp:wrapThrough>
+            <wp:docPr id="5" name="Picture 5" descr="A picture containing diagram&#10;&#10;Description automatically generated"/>
             <wp:cNvGraphicFramePr>
               <a:graphicFrameLocks xmlns:a="http://schemas.openxmlformats.org/drawingml/2006/main" noChangeAspect="1"/>
             </wp:cNvGraphicFramePr>
@@ -651,143 +781,42 @@
               <a:graphicData uri="http://schemas.openxmlformats.org/drawingml/2006/picture">
                 <pic:pic xmlns:pic="http://schemas.openxmlformats.org/drawingml/2006/picture">
                   <pic:nvPicPr>
-                    <pic:cNvPr id="0" name="Picture 1"/>
-                    <pic:cNvPicPr>
-                      <a:picLocks noChangeAspect="1" noChangeArrowheads="1"/>
-                    </pic:cNvPicPr>
+                    <pic:cNvPr id="2" name="Picture 2" descr="A picture containing diagram&#10;&#10;Description automatically generated"/>
+                    <pic:cNvPicPr/>
                   </pic:nvPicPr>
                   <pic:blipFill>
-                    <a:blip r:embed="rId7" cstate="print">
+                    <a:blip r:embed="rId6" cstate="print">
                       <a:extLst>
                         <a:ext uri="{28A0092B-C50C-407E-A947-70E740481C1C}">
                           <a14:useLocalDpi xmlns:a14="http://schemas.microsoft.com/office/drawing/2010/main" val="0"/>
                         </a:ext>
                       </a:extLst>
                     </a:blip>
-                    <a:srcRect/>
                     <a:stretch>
                       <a:fillRect/>
                     </a:stretch>
                   </pic:blipFill>
-                  <pic:spPr bwMode="auto">
+                  <pic:spPr>
                     <a:xfrm>
                       <a:off x="0" y="0"/>
-                      <a:ext cx="581025" cy="557278"/>
+                      <a:ext cx="1627756" cy="916508"/>
                     </a:xfrm>
                     <a:prstGeom prst="rect">
                       <a:avLst/>
                     </a:prstGeom>
-                    <a:noFill/>
-                    <a:ln>
-                      <a:noFill/>
-                    </a:ln>
                   </pic:spPr>
                 </pic:pic>
               </a:graphicData>
             </a:graphic>
-            <wp14:sizeRelH relativeFrom="page">
+            <wp14:sizeRelH relativeFrom="margin">
               <wp14:pctWidth>0</wp14:pctWidth>
             </wp14:sizeRelH>
-            <wp14:sizeRelV relativeFrom="page">
+            <wp14:sizeRelV relativeFrom="margin">
               <wp14:pctHeight>0</wp14:pctHeight>
             </wp14:sizeRelV>
           </wp:anchor>
         </w:drawing>
       </w:r>
-      <w:r>
-        <w:t>Thank you,</w:t>
-      </w:r>
-    </w:p>
-    <w:p>
-      <w:pPr>
-        <w:pStyle w:val="NoSpacing"/>
-      </w:pPr>
-    </w:p>
-    <w:p>
-      <w:pPr>
-        <w:pStyle w:val="NoSpacing"/>
-      </w:pPr>
-    </w:p>
-    <w:p>
-      <w:pPr>
-        <w:pStyle w:val="NoSpacing"/>
-      </w:pPr>
-    </w:p>
-    <w:p>
-      <w:pPr>
-        <w:pStyle w:val="NoSpacing"/>
-      </w:pPr>
-      <w:r>
-        <w:t xml:space="preserve">FirstName </w:t>
-      </w:r>
-      <w:proofErr w:type="spellStart"/>
-      <w:r>
-        <w:t>LastName</w:t>
-      </w:r>
-      <w:proofErr w:type="spellEnd"/>
-    </w:p>
-    <w:p>
-      <w:pPr>
-        <w:pStyle w:val="NoSpacing"/>
-      </w:pPr>
-      <w:r>
-        <w:t>Job Title</w:t>
-      </w:r>
-    </w:p>
-    <w:p>
-      <w:pPr>
-        <w:pStyle w:val="NoSpacing"/>
-      </w:pPr>
-    </w:p>
-    <w:p>
-      <w:pPr>
-        <w:pStyle w:val="NoSpacing"/>
-      </w:pPr>
-      <w:r>
-        <w:t>Western Oregon University</w:t>
-      </w:r>
-    </w:p>
-    <w:p>
-      <w:pPr>
-        <w:pStyle w:val="NoSpacing"/>
-      </w:pPr>
-      <w:r>
-        <w:t>345 Monmouth Ave N</w:t>
-      </w:r>
-    </w:p>
-    <w:p>
-      <w:pPr>
-        <w:pStyle w:val="NoSpacing"/>
-      </w:pPr>
-      <w:r>
-        <w:t>Monmouth, OR 97361</w:t>
-      </w:r>
-    </w:p>
-    <w:p>
-      <w:pPr>
-        <w:pStyle w:val="NoSpacing"/>
-      </w:pPr>
-      <w:hyperlink r:id="rId8" w:history="1">
-        <w:r>
-          <w:rPr>
-            <w:rStyle w:val="Hyperlink"/>
-          </w:rPr>
-          <w:t>www.wou.edu</w:t>
-        </w:r>
-      </w:hyperlink>
-    </w:p>
-    <w:p>
-      <w:pPr>
-        <w:pStyle w:val="NoSpacing"/>
-      </w:pPr>
-      <w:r>
-        <w:t>T: (555) 555-5555</w:t>
-      </w:r>
-    </w:p>
-    <w:p>
-      <w:pPr>
-        <w:pStyle w:val="NoSpacing"/>
-      </w:pPr>
     </w:p>
     <w:p>
       <w:pPr>

</xml_diff>